<commit_message>
HU ACCION - validacion al iniciar sesion
</commit_message>
<xml_diff>
--- a/02 - Punto de venta Bongustaio.docx
+++ b/02 - Punto de venta Bongustaio.docx
@@ -1634,13 +1634,7 @@
               <w:ind w:left="0"/>
             </w:pPr>
             <w:r>
-              <w:t xml:space="preserve">Quiero que el vendedor pueda seleccionar los platillos por </w:t>
-            </w:r>
-            <w:r>
-              <w:t>tipo de producto</w:t>
-            </w:r>
-            <w:r>
-              <w:t>, especialidad y pueda seleccionar productos como complementos</w:t>
+              <w:t>Quiero que el vendedor pueda seleccionar los platillos por tipo de producto, especialidad y pueda seleccionar productos como complementos</w:t>
             </w:r>
           </w:p>
         </w:tc>
@@ -2188,10 +2182,7 @@
               </w:numPr>
             </w:pPr>
             <w:r>
-              <w:t xml:space="preserve">Reporte de </w:t>
-            </w:r>
-            <w:r>
-              <w:t>ventas realizadas</w:t>
+              <w:t>Reporte de ventas realizadas</w:t>
             </w:r>
           </w:p>
           <w:p>
@@ -2473,10 +2464,7 @@
               <w:ind w:left="0"/>
             </w:pPr>
             <w:r>
-              <w:t>Módulo</w:t>
-            </w:r>
-            <w:r>
-              <w:t xml:space="preserve"> de proveedores para distribución para los restaurantes/snacks</w:t>
+              <w:t>Módulo de proveedores para distribución para los restaurantes/snacks</w:t>
             </w:r>
           </w:p>
         </w:tc>
@@ -3294,10 +3282,7 @@
               <w:ind w:left="0"/>
             </w:pPr>
             <w:r>
-              <w:t>Módulo</w:t>
-            </w:r>
-            <w:r>
-              <w:t xml:space="preserve"> de reportes </w:t>
+              <w:t xml:space="preserve">Módulo de reportes </w:t>
             </w:r>
           </w:p>
         </w:tc>
@@ -3716,13 +3701,7 @@
               <w:ind w:left="0"/>
             </w:pPr>
             <w:r>
-              <w:t>Reportes</w:t>
-            </w:r>
-            <w:r>
-              <w:t xml:space="preserve"> de </w:t>
-            </w:r>
-            <w:r>
-              <w:t>GAP</w:t>
+              <w:t>Reportes de GAP</w:t>
             </w:r>
           </w:p>
         </w:tc>
@@ -3829,6 +3808,401 @@
             <w:r>
               <w:t>Reporte de GAP a partir de las ventas diarias de la sucurusal</w:t>
             </w:r>
+          </w:p>
+          <w:p>
+            <w:pPr>
+              <w:pStyle w:val="Prrafodelista"/>
+            </w:pPr>
+          </w:p>
+          <w:p>
+            <w:pPr>
+              <w:pStyle w:val="Prrafodelista"/>
+              <w:ind w:left="1440"/>
+            </w:pPr>
+          </w:p>
+        </w:tc>
+      </w:tr>
+    </w:tbl>
+    <w:p>
+      <w:pPr>
+        <w:spacing w:line="360" w:lineRule="auto"/>
+        <w:rPr>
+          <w:rFonts w:ascii="Arial" w:hAnsi="Arial" w:cs="Arial"/>
+          <w:sz w:val="24"/>
+          <w:szCs w:val="24"/>
+        </w:rPr>
+      </w:pPr>
+    </w:p>
+    <w:tbl>
+      <w:tblPr>
+        <w:tblStyle w:val="Tablaconcuadrcula"/>
+        <w:tblW w:w="12022" w:type="dxa"/>
+        <w:tblInd w:w="-1597" w:type="dxa"/>
+        <w:tblLook w:val="04A0" w:firstRow="1" w:lastRow="0" w:firstColumn="1" w:lastColumn="0" w:noHBand="0" w:noVBand="1"/>
+      </w:tblPr>
+      <w:tblGrid>
+        <w:gridCol w:w="1717"/>
+        <w:gridCol w:w="1717"/>
+        <w:gridCol w:w="1717"/>
+        <w:gridCol w:w="1717"/>
+        <w:gridCol w:w="1718"/>
+        <w:gridCol w:w="1718"/>
+        <w:gridCol w:w="1718"/>
+      </w:tblGrid>
+      <w:tr>
+        <w:trPr>
+          <w:trHeight w:val="470"/>
+        </w:trPr>
+        <w:tc>
+          <w:tcPr>
+            <w:tcW w:w="3434" w:type="dxa"/>
+            <w:gridSpan w:val="2"/>
+          </w:tcPr>
+          <w:p>
+            <w:pPr>
+              <w:pStyle w:val="Prrafodelista"/>
+              <w:ind w:left="0"/>
+            </w:pPr>
+            <w:r>
+              <w:t xml:space="preserve">Historia de usuario N° </w:t>
+            </w:r>
+          </w:p>
+        </w:tc>
+        <w:tc>
+          <w:tcPr>
+            <w:tcW w:w="1717" w:type="dxa"/>
+          </w:tcPr>
+          <w:p>
+            <w:pPr>
+              <w:pStyle w:val="Prrafodelista"/>
+              <w:ind w:left="0"/>
+            </w:pPr>
+          </w:p>
+        </w:tc>
+        <w:tc>
+          <w:tcPr>
+            <w:tcW w:w="1717" w:type="dxa"/>
+          </w:tcPr>
+          <w:p>
+            <w:pPr>
+              <w:pStyle w:val="Prrafodelista"/>
+              <w:ind w:left="0"/>
+            </w:pPr>
+            <w:r>
+              <w:t>Titulo:</w:t>
+            </w:r>
+          </w:p>
+        </w:tc>
+        <w:tc>
+          <w:tcPr>
+            <w:tcW w:w="5154" w:type="dxa"/>
+            <w:gridSpan w:val="3"/>
+          </w:tcPr>
+          <w:p>
+            <w:pPr>
+              <w:pStyle w:val="Prrafodelista"/>
+              <w:ind w:left="0"/>
+            </w:pPr>
+            <w:r>
+              <w:t>Página principal y estilos</w:t>
+            </w:r>
+          </w:p>
+        </w:tc>
+      </w:tr>
+      <w:tr>
+        <w:trPr>
+          <w:trHeight w:val="446"/>
+        </w:trPr>
+        <w:tc>
+          <w:tcPr>
+            <w:tcW w:w="1717" w:type="dxa"/>
+          </w:tcPr>
+          <w:p>
+            <w:pPr>
+              <w:pStyle w:val="Prrafodelista"/>
+              <w:ind w:left="0"/>
+            </w:pPr>
+            <w:r>
+              <w:t>Programador:</w:t>
+            </w:r>
+          </w:p>
+        </w:tc>
+        <w:tc>
+          <w:tcPr>
+            <w:tcW w:w="3434" w:type="dxa"/>
+            <w:gridSpan w:val="2"/>
+          </w:tcPr>
+          <w:p>
+            <w:pPr>
+              <w:pStyle w:val="Prrafodelista"/>
+              <w:ind w:left="0"/>
+            </w:pPr>
+          </w:p>
+        </w:tc>
+        <w:tc>
+          <w:tcPr>
+            <w:tcW w:w="1717" w:type="dxa"/>
+          </w:tcPr>
+          <w:p>
+            <w:pPr>
+              <w:pStyle w:val="Prrafodelista"/>
+              <w:ind w:left="0"/>
+            </w:pPr>
+            <w:r>
+              <w:t>Usuario:</w:t>
+            </w:r>
+          </w:p>
+        </w:tc>
+        <w:tc>
+          <w:tcPr>
+            <w:tcW w:w="1718" w:type="dxa"/>
+          </w:tcPr>
+          <w:p>
+            <w:pPr>
+              <w:pStyle w:val="Prrafodelista"/>
+              <w:ind w:left="0"/>
+            </w:pPr>
+          </w:p>
+        </w:tc>
+        <w:tc>
+          <w:tcPr>
+            <w:tcW w:w="1718" w:type="dxa"/>
+          </w:tcPr>
+          <w:p>
+            <w:pPr>
+              <w:pStyle w:val="Prrafodelista"/>
+              <w:ind w:left="0"/>
+            </w:pPr>
+            <w:r>
+              <w:t>Sprint:</w:t>
+            </w:r>
+          </w:p>
+        </w:tc>
+        <w:tc>
+          <w:tcPr>
+            <w:tcW w:w="1718" w:type="dxa"/>
+          </w:tcPr>
+          <w:p>
+            <w:pPr>
+              <w:pStyle w:val="Prrafodelista"/>
+              <w:ind w:left="0"/>
+            </w:pPr>
+          </w:p>
+        </w:tc>
+      </w:tr>
+      <w:tr>
+        <w:trPr>
+          <w:trHeight w:val="470"/>
+        </w:trPr>
+        <w:tc>
+          <w:tcPr>
+            <w:tcW w:w="1717" w:type="dxa"/>
+            <w:vMerge w:val="restart"/>
+          </w:tcPr>
+          <w:p>
+            <w:pPr>
+              <w:pStyle w:val="Prrafodelista"/>
+              <w:ind w:left="0"/>
+              <w:jc w:val="center"/>
+            </w:pPr>
+            <w:r>
+              <w:t>Descripción</w:t>
+            </w:r>
+          </w:p>
+        </w:tc>
+        <w:tc>
+          <w:tcPr>
+            <w:tcW w:w="1717" w:type="dxa"/>
+          </w:tcPr>
+          <w:p>
+            <w:pPr>
+              <w:pStyle w:val="Prrafodelista"/>
+              <w:ind w:left="0"/>
+            </w:pPr>
+            <w:r>
+              <w:t>Como</w:t>
+            </w:r>
+          </w:p>
+        </w:tc>
+        <w:tc>
+          <w:tcPr>
+            <w:tcW w:w="8588" w:type="dxa"/>
+            <w:gridSpan w:val="5"/>
+          </w:tcPr>
+          <w:p>
+            <w:pPr>
+              <w:pStyle w:val="Prrafodelista"/>
+              <w:ind w:left="0"/>
+            </w:pPr>
+            <w:r>
+              <w:t>Como</w:t>
+            </w:r>
+            <w:r>
+              <w:t xml:space="preserve"> los Usuarios: Empleado y Gerente</w:t>
+            </w:r>
+          </w:p>
+        </w:tc>
+      </w:tr>
+      <w:tr>
+        <w:trPr>
+          <w:trHeight w:val="446"/>
+        </w:trPr>
+        <w:tc>
+          <w:tcPr>
+            <w:tcW w:w="1717" w:type="dxa"/>
+            <w:vMerge/>
+          </w:tcPr>
+          <w:p>
+            <w:pPr>
+              <w:pStyle w:val="Prrafodelista"/>
+              <w:ind w:left="0"/>
+            </w:pPr>
+          </w:p>
+        </w:tc>
+        <w:tc>
+          <w:tcPr>
+            <w:tcW w:w="1717" w:type="dxa"/>
+          </w:tcPr>
+          <w:p>
+            <w:pPr>
+              <w:pStyle w:val="Prrafodelista"/>
+              <w:ind w:left="0"/>
+            </w:pPr>
+            <w:r>
+              <w:t>Quiero</w:t>
+            </w:r>
+          </w:p>
+        </w:tc>
+        <w:tc>
+          <w:tcPr>
+            <w:tcW w:w="8588" w:type="dxa"/>
+            <w:gridSpan w:val="5"/>
+          </w:tcPr>
+          <w:p>
+            <w:pPr>
+              <w:pStyle w:val="Prrafodelista"/>
+              <w:ind w:left="0"/>
+            </w:pPr>
+            <w:r>
+              <w:t>Quiero qu</w:t>
+            </w:r>
+            <w:r>
+              <w:t>e los usuarios se registren y así poder utilizar el sistema hasta que su estado pase a habilitado.</w:t>
+            </w:r>
+          </w:p>
+          <w:p>
+            <w:pPr>
+              <w:pStyle w:val="Prrafodelista"/>
+              <w:ind w:left="0"/>
+            </w:pPr>
+            <w:r>
+              <w:t>También que no pueda ver registros de otros usuarios.</w:t>
+            </w:r>
+          </w:p>
+        </w:tc>
+      </w:tr>
+      <w:tr>
+        <w:trPr>
+          <w:trHeight w:val="470"/>
+        </w:trPr>
+        <w:tc>
+          <w:tcPr>
+            <w:tcW w:w="1717" w:type="dxa"/>
+            <w:vMerge/>
+          </w:tcPr>
+          <w:p>
+            <w:pPr>
+              <w:pStyle w:val="Prrafodelista"/>
+              <w:ind w:left="0"/>
+            </w:pPr>
+          </w:p>
+        </w:tc>
+        <w:tc>
+          <w:tcPr>
+            <w:tcW w:w="1717" w:type="dxa"/>
+          </w:tcPr>
+          <w:p>
+            <w:pPr>
+              <w:pStyle w:val="Prrafodelista"/>
+              <w:ind w:left="0"/>
+            </w:pPr>
+            <w:r>
+              <w:t>Para</w:t>
+            </w:r>
+          </w:p>
+        </w:tc>
+        <w:tc>
+          <w:tcPr>
+            <w:tcW w:w="8588" w:type="dxa"/>
+            <w:gridSpan w:val="5"/>
+          </w:tcPr>
+          <w:p>
+            <w:pPr>
+              <w:pStyle w:val="Prrafodelista"/>
+              <w:ind w:left="0"/>
+            </w:pPr>
+          </w:p>
+        </w:tc>
+      </w:tr>
+      <w:tr>
+        <w:trPr>
+          <w:trHeight w:val="446"/>
+        </w:trPr>
+        <w:tc>
+          <w:tcPr>
+            <w:tcW w:w="3434" w:type="dxa"/>
+            <w:gridSpan w:val="2"/>
+          </w:tcPr>
+          <w:p>
+            <w:pPr>
+              <w:pStyle w:val="Prrafodelista"/>
+              <w:ind w:left="0"/>
+            </w:pPr>
+            <w:r>
+              <w:t>Criterios de validación</w:t>
+            </w:r>
+          </w:p>
+        </w:tc>
+        <w:tc>
+          <w:tcPr>
+            <w:tcW w:w="8588" w:type="dxa"/>
+            <w:gridSpan w:val="5"/>
+          </w:tcPr>
+          <w:p>
+            <w:pPr>
+              <w:pStyle w:val="Prrafodelista"/>
+              <w:numPr>
+                <w:ilvl w:val="0"/>
+                <w:numId w:val="3"/>
+              </w:numPr>
+            </w:pPr>
+            <w:r>
+              <w:t>Que por defecto al registrarse tome un estado de inactivo el usuario, hasta que el superusuario cambie su estado y así poder usar el sistema.</w:t>
+            </w:r>
+          </w:p>
+          <w:p>
+            <w:pPr>
+              <w:pStyle w:val="Prrafodelista"/>
+              <w:numPr>
+                <w:ilvl w:val="0"/>
+                <w:numId w:val="3"/>
+              </w:numPr>
+            </w:pPr>
+            <w:r>
+              <w:t>Que ningún empleado pueda  ver los registros de otro empleado.</w:t>
+            </w:r>
+          </w:p>
+          <w:p>
+            <w:pPr>
+              <w:pStyle w:val="Prrafodelista"/>
+              <w:numPr>
+                <w:ilvl w:val="0"/>
+                <w:numId w:val="3"/>
+              </w:numPr>
+            </w:pPr>
+            <w:r>
+              <w:t>Tenga un limite de caracteres en username y password.</w:t>
+            </w:r>
             <w:bookmarkStart w:id="0" w:name="_GoBack"/>
             <w:bookmarkEnd w:id="0"/>
           </w:p>
@@ -3840,7 +4214,7 @@
           <w:p>
             <w:pPr>
               <w:pStyle w:val="Prrafodelista"/>
-              <w:ind w:left="1440"/>
+              <w:ind w:left="0"/>
             </w:pPr>
           </w:p>
         </w:tc>

</xml_diff>

<commit_message>
hu - mantenimiento de usuarios
</commit_message>
<xml_diff>
--- a/02 - Punto de venta Bongustaio.docx
+++ b/02 - Punto de venta Bongustaio.docx
@@ -1634,13 +1634,7 @@
               <w:ind w:left="0"/>
             </w:pPr>
             <w:r>
-              <w:t xml:space="preserve">Quiero que el vendedor pueda seleccionar los platillos por </w:t>
-            </w:r>
-            <w:r>
-              <w:t>tipo de producto</w:t>
-            </w:r>
-            <w:r>
-              <w:t>, especialidad y pueda seleccionar productos como complementos</w:t>
+              <w:t>Quiero que el vendedor pueda seleccionar los platillos por tipo de producto, especialidad y pueda seleccionar productos como complementos</w:t>
             </w:r>
           </w:p>
         </w:tc>
@@ -2188,10 +2182,7 @@
               </w:numPr>
             </w:pPr>
             <w:r>
-              <w:t xml:space="preserve">Reporte de </w:t>
-            </w:r>
-            <w:r>
-              <w:t>ventas realizadas</w:t>
+              <w:t>Reporte de ventas realizadas</w:t>
             </w:r>
           </w:p>
           <w:p>
@@ -2473,10 +2464,7 @@
               <w:ind w:left="0"/>
             </w:pPr>
             <w:r>
-              <w:t>Módulo</w:t>
-            </w:r>
-            <w:r>
-              <w:t xml:space="preserve"> de proveedores para distribución para los restaurantes/snacks</w:t>
+              <w:t>Módulo de proveedores para distribución para los restaurantes/snacks</w:t>
             </w:r>
           </w:p>
         </w:tc>
@@ -3294,10 +3282,7 @@
               <w:ind w:left="0"/>
             </w:pPr>
             <w:r>
-              <w:t>Módulo</w:t>
-            </w:r>
-            <w:r>
-              <w:t xml:space="preserve"> de reportes </w:t>
+              <w:t xml:space="preserve">Módulo de reportes </w:t>
             </w:r>
           </w:p>
         </w:tc>
@@ -3716,13 +3701,7 @@
               <w:ind w:left="0"/>
             </w:pPr>
             <w:r>
-              <w:t>Reportes</w:t>
-            </w:r>
-            <w:r>
-              <w:t xml:space="preserve"> de </w:t>
-            </w:r>
-            <w:r>
-              <w:t>GAP</w:t>
+              <w:t>Reportes de GAP</w:t>
             </w:r>
           </w:p>
         </w:tc>
@@ -3829,12 +3808,1256 @@
             <w:r>
               <w:t>Reporte de GAP a partir de las ventas diarias de la sucurusal</w:t>
             </w:r>
+          </w:p>
+          <w:p>
+            <w:pPr>
+              <w:pStyle w:val="Prrafodelista"/>
+            </w:pPr>
+          </w:p>
+          <w:p>
+            <w:pPr>
+              <w:pStyle w:val="Prrafodelista"/>
+              <w:ind w:left="1440"/>
+            </w:pPr>
+          </w:p>
+        </w:tc>
+      </w:tr>
+    </w:tbl>
+    <w:p>
+      <w:pPr>
+        <w:spacing w:line="360" w:lineRule="auto"/>
+        <w:rPr>
+          <w:rFonts w:ascii="Arial" w:hAnsi="Arial" w:cs="Arial"/>
+          <w:sz w:val="24"/>
+          <w:szCs w:val="24"/>
+        </w:rPr>
+      </w:pPr>
+    </w:p>
+    <w:tbl>
+      <w:tblPr>
+        <w:tblStyle w:val="Tablaconcuadrcula"/>
+        <w:tblW w:w="12022" w:type="dxa"/>
+        <w:tblInd w:w="-1597" w:type="dxa"/>
+        <w:tblLook w:val="04A0" w:firstRow="1" w:lastRow="0" w:firstColumn="1" w:lastColumn="0" w:noHBand="0" w:noVBand="1"/>
+      </w:tblPr>
+      <w:tblGrid>
+        <w:gridCol w:w="1717"/>
+        <w:gridCol w:w="1717"/>
+        <w:gridCol w:w="1717"/>
+        <w:gridCol w:w="1717"/>
+        <w:gridCol w:w="1718"/>
+        <w:gridCol w:w="1718"/>
+        <w:gridCol w:w="1718"/>
+      </w:tblGrid>
+      <w:tr>
+        <w:trPr>
+          <w:trHeight w:val="470"/>
+        </w:trPr>
+        <w:tc>
+          <w:tcPr>
+            <w:tcW w:w="3434" w:type="dxa"/>
+            <w:gridSpan w:val="2"/>
+          </w:tcPr>
+          <w:p>
+            <w:pPr>
+              <w:pStyle w:val="Prrafodelista"/>
+              <w:ind w:left="0"/>
+            </w:pPr>
+            <w:r>
+              <w:t xml:space="preserve">Historia de usuario N° </w:t>
+            </w:r>
+          </w:p>
+        </w:tc>
+        <w:tc>
+          <w:tcPr>
+            <w:tcW w:w="1717" w:type="dxa"/>
+          </w:tcPr>
+          <w:p>
+            <w:pPr>
+              <w:pStyle w:val="Prrafodelista"/>
+              <w:ind w:left="0"/>
+            </w:pPr>
+          </w:p>
+        </w:tc>
+        <w:tc>
+          <w:tcPr>
+            <w:tcW w:w="1717" w:type="dxa"/>
+          </w:tcPr>
+          <w:p>
+            <w:pPr>
+              <w:pStyle w:val="Prrafodelista"/>
+              <w:ind w:left="0"/>
+            </w:pPr>
+            <w:r>
+              <w:t>Titulo:</w:t>
+            </w:r>
+          </w:p>
+        </w:tc>
+        <w:tc>
+          <w:tcPr>
+            <w:tcW w:w="5154" w:type="dxa"/>
+            <w:gridSpan w:val="3"/>
+          </w:tcPr>
+          <w:p>
+            <w:pPr>
+              <w:pStyle w:val="Prrafodelista"/>
+              <w:ind w:left="0"/>
+            </w:pPr>
+            <w:r>
+              <w:t>Mantenimiento de usuarios</w:t>
+            </w:r>
+          </w:p>
+        </w:tc>
+      </w:tr>
+      <w:tr>
+        <w:trPr>
+          <w:trHeight w:val="446"/>
+        </w:trPr>
+        <w:tc>
+          <w:tcPr>
+            <w:tcW w:w="1717" w:type="dxa"/>
+          </w:tcPr>
+          <w:p>
+            <w:pPr>
+              <w:pStyle w:val="Prrafodelista"/>
+              <w:ind w:left="0"/>
+            </w:pPr>
+            <w:r>
+              <w:t>Programador:</w:t>
+            </w:r>
+          </w:p>
+        </w:tc>
+        <w:tc>
+          <w:tcPr>
+            <w:tcW w:w="3434" w:type="dxa"/>
+            <w:gridSpan w:val="2"/>
+          </w:tcPr>
+          <w:p>
+            <w:pPr>
+              <w:pStyle w:val="Prrafodelista"/>
+              <w:ind w:left="0"/>
+            </w:pPr>
+          </w:p>
+        </w:tc>
+        <w:tc>
+          <w:tcPr>
+            <w:tcW w:w="1717" w:type="dxa"/>
+          </w:tcPr>
+          <w:p>
+            <w:pPr>
+              <w:pStyle w:val="Prrafodelista"/>
+              <w:ind w:left="0"/>
+            </w:pPr>
+            <w:r>
+              <w:t>Usuario:</w:t>
+            </w:r>
+          </w:p>
+        </w:tc>
+        <w:tc>
+          <w:tcPr>
+            <w:tcW w:w="1718" w:type="dxa"/>
+          </w:tcPr>
+          <w:p>
+            <w:pPr>
+              <w:pStyle w:val="Prrafodelista"/>
+              <w:ind w:left="0"/>
+            </w:pPr>
+          </w:p>
+        </w:tc>
+        <w:tc>
+          <w:tcPr>
+            <w:tcW w:w="1718" w:type="dxa"/>
+          </w:tcPr>
+          <w:p>
+            <w:pPr>
+              <w:pStyle w:val="Prrafodelista"/>
+              <w:ind w:left="0"/>
+            </w:pPr>
+            <w:r>
+              <w:t>Sprint:</w:t>
+            </w:r>
+          </w:p>
+        </w:tc>
+        <w:tc>
+          <w:tcPr>
+            <w:tcW w:w="1718" w:type="dxa"/>
+          </w:tcPr>
+          <w:p>
+            <w:pPr>
+              <w:pStyle w:val="Prrafodelista"/>
+              <w:ind w:left="0"/>
+            </w:pPr>
+          </w:p>
+        </w:tc>
+      </w:tr>
+      <w:tr>
+        <w:trPr>
+          <w:trHeight w:val="470"/>
+        </w:trPr>
+        <w:tc>
+          <w:tcPr>
+            <w:tcW w:w="1717" w:type="dxa"/>
+            <w:vMerge w:val="restart"/>
+          </w:tcPr>
+          <w:p>
+            <w:pPr>
+              <w:pStyle w:val="Prrafodelista"/>
+              <w:ind w:left="0"/>
+              <w:jc w:val="center"/>
+            </w:pPr>
+            <w:r>
+              <w:t>Descripción</w:t>
+            </w:r>
+          </w:p>
+        </w:tc>
+        <w:tc>
+          <w:tcPr>
+            <w:tcW w:w="1717" w:type="dxa"/>
+          </w:tcPr>
+          <w:p>
+            <w:pPr>
+              <w:pStyle w:val="Prrafodelista"/>
+              <w:ind w:left="0"/>
+            </w:pPr>
+            <w:r>
+              <w:t>Como</w:t>
+            </w:r>
+          </w:p>
+        </w:tc>
+        <w:tc>
+          <w:tcPr>
+            <w:tcW w:w="8588" w:type="dxa"/>
+            <w:gridSpan w:val="5"/>
+          </w:tcPr>
+          <w:p>
+            <w:pPr>
+              <w:pStyle w:val="Prrafodelista"/>
+              <w:ind w:left="0"/>
+            </w:pPr>
+            <w:r>
+              <w:t>Gerente</w:t>
+            </w:r>
+          </w:p>
+        </w:tc>
+      </w:tr>
+      <w:tr>
+        <w:trPr>
+          <w:trHeight w:val="446"/>
+        </w:trPr>
+        <w:tc>
+          <w:tcPr>
+            <w:tcW w:w="1717" w:type="dxa"/>
+            <w:vMerge/>
+          </w:tcPr>
+          <w:p>
+            <w:pPr>
+              <w:pStyle w:val="Prrafodelista"/>
+              <w:ind w:left="0"/>
+            </w:pPr>
+          </w:p>
+        </w:tc>
+        <w:tc>
+          <w:tcPr>
+            <w:tcW w:w="1717" w:type="dxa"/>
+          </w:tcPr>
+          <w:p>
+            <w:pPr>
+              <w:pStyle w:val="Prrafodelista"/>
+              <w:ind w:left="0"/>
+            </w:pPr>
+            <w:r>
+              <w:t>Quiero</w:t>
+            </w:r>
+          </w:p>
+        </w:tc>
+        <w:tc>
+          <w:tcPr>
+            <w:tcW w:w="8588" w:type="dxa"/>
+            <w:gridSpan w:val="5"/>
+          </w:tcPr>
+          <w:p>
+            <w:pPr>
+              <w:pStyle w:val="Prrafodelista"/>
+              <w:ind w:left="0"/>
+            </w:pPr>
+            <w:r>
+              <w:t>Poder dar mantenimiento a los usuarios</w:t>
+            </w:r>
+          </w:p>
+        </w:tc>
+      </w:tr>
+      <w:tr>
+        <w:trPr>
+          <w:trHeight w:val="470"/>
+        </w:trPr>
+        <w:tc>
+          <w:tcPr>
+            <w:tcW w:w="1717" w:type="dxa"/>
+            <w:vMerge/>
+          </w:tcPr>
+          <w:p>
+            <w:pPr>
+              <w:pStyle w:val="Prrafodelista"/>
+              <w:ind w:left="0"/>
+            </w:pPr>
+          </w:p>
+        </w:tc>
+        <w:tc>
+          <w:tcPr>
+            <w:tcW w:w="1717" w:type="dxa"/>
+          </w:tcPr>
+          <w:p>
+            <w:pPr>
+              <w:pStyle w:val="Prrafodelista"/>
+              <w:ind w:left="0"/>
+            </w:pPr>
+            <w:r>
+              <w:t>Para</w:t>
+            </w:r>
+          </w:p>
+        </w:tc>
+        <w:tc>
+          <w:tcPr>
+            <w:tcW w:w="8588" w:type="dxa"/>
+            <w:gridSpan w:val="5"/>
+          </w:tcPr>
+          <w:p>
+            <w:pPr>
+              <w:pStyle w:val="Prrafodelista"/>
+              <w:ind w:left="0"/>
+            </w:pPr>
+            <w:r>
+              <w:t>Poder agregar nuevos usuarios como empleados y poder tener su información actualizada.</w:t>
+            </w:r>
+          </w:p>
+        </w:tc>
+      </w:tr>
+      <w:tr>
+        <w:trPr>
+          <w:trHeight w:val="446"/>
+        </w:trPr>
+        <w:tc>
+          <w:tcPr>
+            <w:tcW w:w="3434" w:type="dxa"/>
+            <w:gridSpan w:val="2"/>
+          </w:tcPr>
+          <w:p>
+            <w:pPr>
+              <w:pStyle w:val="Prrafodelista"/>
+              <w:ind w:left="0"/>
+            </w:pPr>
+            <w:r>
+              <w:t>Criterios de validación</w:t>
+            </w:r>
+          </w:p>
+        </w:tc>
+        <w:tc>
+          <w:tcPr>
+            <w:tcW w:w="8588" w:type="dxa"/>
+            <w:gridSpan w:val="5"/>
+          </w:tcPr>
+          <w:p>
+            <w:pPr>
+              <w:pStyle w:val="Prrafodelista"/>
+            </w:pPr>
+          </w:p>
+          <w:p>
+            <w:pPr>
+              <w:pStyle w:val="Prrafodelista"/>
+              <w:numPr>
+                <w:ilvl w:val="0"/>
+                <w:numId w:val="9"/>
+              </w:numPr>
+            </w:pPr>
+            <w:r>
+              <w:t>Agregar nuevos usuarios, editar información de usuarios existentes (teléfonos, dirección, etc.)</w:t>
+            </w:r>
+          </w:p>
+          <w:p>
+            <w:pPr>
+              <w:pStyle w:val="Prrafodelista"/>
+              <w:numPr>
+                <w:ilvl w:val="0"/>
+                <w:numId w:val="9"/>
+              </w:numPr>
+            </w:pPr>
+            <w:r>
+              <w:t>Al crear un nuevo usuario debe ser asignado el rol de empleado.</w:t>
+            </w:r>
+          </w:p>
+          <w:p>
+            <w:pPr>
+              <w:pStyle w:val="Prrafodelista"/>
+              <w:numPr>
+                <w:ilvl w:val="0"/>
+                <w:numId w:val="9"/>
+              </w:numPr>
+            </w:pPr>
+            <w:r>
+              <w:t>Evitar duplicidad de usuarios.</w:t>
+            </w:r>
+          </w:p>
+          <w:p>
+            <w:pPr>
+              <w:pStyle w:val="Prrafodelista"/>
+              <w:ind w:left="1440"/>
+            </w:pPr>
+          </w:p>
+        </w:tc>
+      </w:tr>
+    </w:tbl>
+    <w:p>
+      <w:pPr>
+        <w:spacing w:line="360" w:lineRule="auto"/>
+        <w:rPr>
+          <w:rFonts w:ascii="Arial" w:hAnsi="Arial" w:cs="Arial"/>
+          <w:sz w:val="24"/>
+          <w:szCs w:val="24"/>
+        </w:rPr>
+      </w:pPr>
+    </w:p>
+    <w:p>
+      <w:pPr>
+        <w:spacing w:line="360" w:lineRule="auto"/>
+        <w:rPr>
+          <w:rFonts w:ascii="Arial" w:hAnsi="Arial" w:cs="Arial"/>
+          <w:sz w:val="24"/>
+          <w:szCs w:val="24"/>
+        </w:rPr>
+      </w:pPr>
+    </w:p>
+    <w:p>
+      <w:pPr>
+        <w:spacing w:line="360" w:lineRule="auto"/>
+        <w:rPr>
+          <w:rFonts w:ascii="Arial" w:hAnsi="Arial" w:cs="Arial"/>
+          <w:sz w:val="24"/>
+          <w:szCs w:val="24"/>
+        </w:rPr>
+      </w:pPr>
+    </w:p>
+    <w:p>
+      <w:pPr>
+        <w:spacing w:line="360" w:lineRule="auto"/>
+        <w:rPr>
+          <w:rFonts w:ascii="Arial" w:hAnsi="Arial" w:cs="Arial"/>
+          <w:sz w:val="24"/>
+          <w:szCs w:val="24"/>
+        </w:rPr>
+      </w:pPr>
+    </w:p>
+    <w:p>
+      <w:pPr>
+        <w:spacing w:line="360" w:lineRule="auto"/>
+        <w:rPr>
+          <w:rFonts w:ascii="Arial" w:hAnsi="Arial" w:cs="Arial"/>
+          <w:sz w:val="24"/>
+          <w:szCs w:val="24"/>
+        </w:rPr>
+      </w:pPr>
+    </w:p>
+    <w:p>
+      <w:pPr>
+        <w:spacing w:line="360" w:lineRule="auto"/>
+        <w:rPr>
+          <w:rFonts w:ascii="Arial" w:hAnsi="Arial" w:cs="Arial"/>
+          <w:sz w:val="24"/>
+          <w:szCs w:val="24"/>
+        </w:rPr>
+      </w:pPr>
+    </w:p>
+    <w:p>
+      <w:pPr>
+        <w:rPr>
+          <w:rFonts w:ascii="Arial" w:hAnsi="Arial" w:cs="Arial"/>
+          <w:sz w:val="24"/>
+          <w:szCs w:val="24"/>
+        </w:rPr>
+      </w:pPr>
+      <w:r>
+        <w:rPr>
+          <w:rFonts w:ascii="Arial" w:hAnsi="Arial" w:cs="Arial"/>
+          <w:sz w:val="24"/>
+          <w:szCs w:val="24"/>
+        </w:rPr>
+        <w:br w:type="page"/>
+      </w:r>
+    </w:p>
+    <w:tbl>
+      <w:tblPr>
+        <w:tblStyle w:val="Tablaconcuadrcula"/>
+        <w:tblW w:w="12022" w:type="dxa"/>
+        <w:tblInd w:w="-1597" w:type="dxa"/>
+        <w:tblLook w:val="04A0" w:firstRow="1" w:lastRow="0" w:firstColumn="1" w:lastColumn="0" w:noHBand="0" w:noVBand="1"/>
+      </w:tblPr>
+      <w:tblGrid>
+        <w:gridCol w:w="1717"/>
+        <w:gridCol w:w="1717"/>
+        <w:gridCol w:w="1717"/>
+        <w:gridCol w:w="1717"/>
+        <w:gridCol w:w="1718"/>
+        <w:gridCol w:w="1718"/>
+        <w:gridCol w:w="1718"/>
+      </w:tblGrid>
+      <w:tr>
+        <w:trPr>
+          <w:trHeight w:val="470"/>
+        </w:trPr>
+        <w:tc>
+          <w:tcPr>
+            <w:tcW w:w="3434" w:type="dxa"/>
+            <w:gridSpan w:val="2"/>
+          </w:tcPr>
+          <w:p>
+            <w:pPr>
+              <w:pStyle w:val="Prrafodelista"/>
+              <w:ind w:left="0"/>
+            </w:pPr>
+            <w:r>
+              <w:lastRenderedPageBreak/>
+              <w:t xml:space="preserve">Historia de usuario N° </w:t>
+            </w:r>
+          </w:p>
+        </w:tc>
+        <w:tc>
+          <w:tcPr>
+            <w:tcW w:w="1717" w:type="dxa"/>
+          </w:tcPr>
+          <w:p>
+            <w:pPr>
+              <w:pStyle w:val="Prrafodelista"/>
+              <w:ind w:left="0"/>
+            </w:pPr>
+          </w:p>
+        </w:tc>
+        <w:tc>
+          <w:tcPr>
+            <w:tcW w:w="1717" w:type="dxa"/>
+          </w:tcPr>
+          <w:p>
+            <w:pPr>
+              <w:pStyle w:val="Prrafodelista"/>
+              <w:ind w:left="0"/>
+            </w:pPr>
+            <w:r>
+              <w:t>Titulo:</w:t>
+            </w:r>
+          </w:p>
+        </w:tc>
+        <w:tc>
+          <w:tcPr>
+            <w:tcW w:w="5154" w:type="dxa"/>
+            <w:gridSpan w:val="3"/>
+          </w:tcPr>
+          <w:p>
+            <w:pPr>
+              <w:pStyle w:val="Prrafodelista"/>
+              <w:ind w:left="0"/>
+            </w:pPr>
+            <w:r>
+              <w:t>Mantenimiento de usuarios</w:t>
+            </w:r>
+          </w:p>
+        </w:tc>
+      </w:tr>
+      <w:tr>
+        <w:trPr>
+          <w:trHeight w:val="446"/>
+        </w:trPr>
+        <w:tc>
+          <w:tcPr>
+            <w:tcW w:w="1717" w:type="dxa"/>
+          </w:tcPr>
+          <w:p>
+            <w:pPr>
+              <w:pStyle w:val="Prrafodelista"/>
+              <w:ind w:left="0"/>
+            </w:pPr>
+            <w:r>
+              <w:t>Programador:</w:t>
+            </w:r>
+          </w:p>
+        </w:tc>
+        <w:tc>
+          <w:tcPr>
+            <w:tcW w:w="3434" w:type="dxa"/>
+            <w:gridSpan w:val="2"/>
+          </w:tcPr>
+          <w:p>
+            <w:pPr>
+              <w:pStyle w:val="Prrafodelista"/>
+              <w:ind w:left="0"/>
+            </w:pPr>
+          </w:p>
+        </w:tc>
+        <w:tc>
+          <w:tcPr>
+            <w:tcW w:w="1717" w:type="dxa"/>
+          </w:tcPr>
+          <w:p>
+            <w:pPr>
+              <w:pStyle w:val="Prrafodelista"/>
+              <w:ind w:left="0"/>
+            </w:pPr>
+            <w:r>
+              <w:t>Usuario:</w:t>
+            </w:r>
+          </w:p>
+        </w:tc>
+        <w:tc>
+          <w:tcPr>
+            <w:tcW w:w="1718" w:type="dxa"/>
+          </w:tcPr>
+          <w:p>
+            <w:pPr>
+              <w:pStyle w:val="Prrafodelista"/>
+              <w:ind w:left="0"/>
+            </w:pPr>
+          </w:p>
+        </w:tc>
+        <w:tc>
+          <w:tcPr>
+            <w:tcW w:w="1718" w:type="dxa"/>
+          </w:tcPr>
+          <w:p>
+            <w:pPr>
+              <w:pStyle w:val="Prrafodelista"/>
+              <w:ind w:left="0"/>
+            </w:pPr>
+            <w:r>
+              <w:t>Sprint:</w:t>
+            </w:r>
+          </w:p>
+        </w:tc>
+        <w:tc>
+          <w:tcPr>
+            <w:tcW w:w="1718" w:type="dxa"/>
+          </w:tcPr>
+          <w:p>
+            <w:pPr>
+              <w:pStyle w:val="Prrafodelista"/>
+              <w:ind w:left="0"/>
+            </w:pPr>
+          </w:p>
+        </w:tc>
+      </w:tr>
+      <w:tr>
+        <w:trPr>
+          <w:trHeight w:val="470"/>
+        </w:trPr>
+        <w:tc>
+          <w:tcPr>
+            <w:tcW w:w="1717" w:type="dxa"/>
+            <w:vMerge w:val="restart"/>
+          </w:tcPr>
+          <w:p>
+            <w:pPr>
+              <w:pStyle w:val="Prrafodelista"/>
+              <w:ind w:left="0"/>
+              <w:jc w:val="center"/>
+            </w:pPr>
+            <w:r>
+              <w:t>Descripción</w:t>
+            </w:r>
+          </w:p>
+        </w:tc>
+        <w:tc>
+          <w:tcPr>
+            <w:tcW w:w="1717" w:type="dxa"/>
+          </w:tcPr>
+          <w:p>
+            <w:pPr>
+              <w:pStyle w:val="Prrafodelista"/>
+              <w:ind w:left="0"/>
+            </w:pPr>
+            <w:r>
+              <w:t>Como</w:t>
+            </w:r>
+          </w:p>
+        </w:tc>
+        <w:tc>
+          <w:tcPr>
+            <w:tcW w:w="8588" w:type="dxa"/>
+            <w:gridSpan w:val="5"/>
+          </w:tcPr>
+          <w:p>
+            <w:pPr>
+              <w:pStyle w:val="Prrafodelista"/>
+              <w:ind w:left="0"/>
+            </w:pPr>
+            <w:r>
+              <w:t>Administrador</w:t>
+            </w:r>
+          </w:p>
+        </w:tc>
+      </w:tr>
+      <w:tr>
+        <w:trPr>
+          <w:trHeight w:val="446"/>
+        </w:trPr>
+        <w:tc>
+          <w:tcPr>
+            <w:tcW w:w="1717" w:type="dxa"/>
+            <w:vMerge/>
+          </w:tcPr>
+          <w:p>
+            <w:pPr>
+              <w:pStyle w:val="Prrafodelista"/>
+              <w:ind w:left="0"/>
+            </w:pPr>
+          </w:p>
+        </w:tc>
+        <w:tc>
+          <w:tcPr>
+            <w:tcW w:w="1717" w:type="dxa"/>
+          </w:tcPr>
+          <w:p>
+            <w:pPr>
+              <w:pStyle w:val="Prrafodelista"/>
+              <w:ind w:left="0"/>
+            </w:pPr>
+            <w:r>
+              <w:t>Quiero</w:t>
+            </w:r>
+          </w:p>
+        </w:tc>
+        <w:tc>
+          <w:tcPr>
+            <w:tcW w:w="8588" w:type="dxa"/>
+            <w:gridSpan w:val="5"/>
+          </w:tcPr>
+          <w:p>
+            <w:pPr>
+              <w:pStyle w:val="Prrafodelista"/>
+              <w:ind w:left="0"/>
+            </w:pPr>
+            <w:r>
+              <w:t>Poder dar mantenimiento a los usuarios</w:t>
+            </w:r>
+          </w:p>
+        </w:tc>
+      </w:tr>
+      <w:tr>
+        <w:trPr>
+          <w:trHeight w:val="470"/>
+        </w:trPr>
+        <w:tc>
+          <w:tcPr>
+            <w:tcW w:w="1717" w:type="dxa"/>
+            <w:vMerge/>
+          </w:tcPr>
+          <w:p>
+            <w:pPr>
+              <w:pStyle w:val="Prrafodelista"/>
+              <w:ind w:left="0"/>
+            </w:pPr>
+          </w:p>
+        </w:tc>
+        <w:tc>
+          <w:tcPr>
+            <w:tcW w:w="1717" w:type="dxa"/>
+          </w:tcPr>
+          <w:p>
+            <w:pPr>
+              <w:pStyle w:val="Prrafodelista"/>
+              <w:ind w:left="0"/>
+            </w:pPr>
+            <w:r>
+              <w:t>Para</w:t>
+            </w:r>
+          </w:p>
+        </w:tc>
+        <w:tc>
+          <w:tcPr>
+            <w:tcW w:w="8588" w:type="dxa"/>
+            <w:gridSpan w:val="5"/>
+          </w:tcPr>
+          <w:p>
+            <w:pPr>
+              <w:pStyle w:val="Prrafodelista"/>
+              <w:ind w:left="0"/>
+            </w:pPr>
+            <w:r>
+              <w:t>Mantener el registro de nuestros usuarios actualizado</w:t>
+            </w:r>
+          </w:p>
+        </w:tc>
+      </w:tr>
+      <w:tr>
+        <w:trPr>
+          <w:trHeight w:val="446"/>
+        </w:trPr>
+        <w:tc>
+          <w:tcPr>
+            <w:tcW w:w="3434" w:type="dxa"/>
+            <w:gridSpan w:val="2"/>
+          </w:tcPr>
+          <w:p>
+            <w:pPr>
+              <w:pStyle w:val="Prrafodelista"/>
+              <w:ind w:left="0"/>
+            </w:pPr>
+            <w:r>
+              <w:t>Criterios de validación</w:t>
+            </w:r>
+          </w:p>
+        </w:tc>
+        <w:tc>
+          <w:tcPr>
+            <w:tcW w:w="8588" w:type="dxa"/>
+            <w:gridSpan w:val="5"/>
+          </w:tcPr>
+          <w:p>
+            <w:pPr>
+              <w:pStyle w:val="Prrafodelista"/>
+            </w:pPr>
+          </w:p>
+          <w:p>
+            <w:pPr>
+              <w:pStyle w:val="Prrafodelista"/>
+              <w:numPr>
+                <w:ilvl w:val="0"/>
+                <w:numId w:val="10"/>
+              </w:numPr>
+            </w:pPr>
+            <w:r>
+              <w:t>Creación de usuarios que pueden ser empleados o gerentes.</w:t>
+            </w:r>
+          </w:p>
+          <w:p>
+            <w:pPr>
+              <w:pStyle w:val="Prrafodelista"/>
+              <w:numPr>
+                <w:ilvl w:val="0"/>
+                <w:numId w:val="10"/>
+              </w:numPr>
+            </w:pPr>
+            <w:r>
+              <w:t>Se puede poner en estado inactivo a un usuario existente.</w:t>
+            </w:r>
+          </w:p>
+          <w:p>
+            <w:pPr>
+              <w:pStyle w:val="Prrafodelista"/>
+              <w:numPr>
+                <w:ilvl w:val="0"/>
+                <w:numId w:val="10"/>
+              </w:numPr>
+            </w:pPr>
+            <w:r>
+              <w:t>Poder cambiar campos de credenciales (usuario y contraseña)</w:t>
+            </w:r>
+          </w:p>
+          <w:p>
+            <w:pPr>
+              <w:pStyle w:val="Prrafodelista"/>
+              <w:ind w:left="1440"/>
+            </w:pPr>
+          </w:p>
+          <w:p>
+            <w:pPr>
+              <w:pStyle w:val="Prrafodelista"/>
+              <w:ind w:left="1440"/>
+            </w:pPr>
+          </w:p>
+        </w:tc>
+      </w:tr>
+    </w:tbl>
+    <w:p>
+      <w:pPr>
+        <w:spacing w:line="360" w:lineRule="auto"/>
+        <w:rPr>
+          <w:rFonts w:ascii="Arial" w:hAnsi="Arial" w:cs="Arial"/>
+          <w:sz w:val="24"/>
+          <w:szCs w:val="24"/>
+        </w:rPr>
+      </w:pPr>
+    </w:p>
+    <w:tbl>
+      <w:tblPr>
+        <w:tblStyle w:val="Tablaconcuadrcula"/>
+        <w:tblW w:w="12022" w:type="dxa"/>
+        <w:tblInd w:w="-1597" w:type="dxa"/>
+        <w:tblLook w:val="04A0" w:firstRow="1" w:lastRow="0" w:firstColumn="1" w:lastColumn="0" w:noHBand="0" w:noVBand="1"/>
+      </w:tblPr>
+      <w:tblGrid>
+        <w:gridCol w:w="1717"/>
+        <w:gridCol w:w="1717"/>
+        <w:gridCol w:w="1717"/>
+        <w:gridCol w:w="1717"/>
+        <w:gridCol w:w="1718"/>
+        <w:gridCol w:w="1718"/>
+        <w:gridCol w:w="1718"/>
+      </w:tblGrid>
+      <w:tr>
+        <w:trPr>
+          <w:trHeight w:val="470"/>
+        </w:trPr>
+        <w:tc>
+          <w:tcPr>
+            <w:tcW w:w="3434" w:type="dxa"/>
+            <w:gridSpan w:val="2"/>
+          </w:tcPr>
+          <w:p>
+            <w:pPr>
+              <w:pStyle w:val="Prrafodelista"/>
+              <w:ind w:left="0"/>
+            </w:pPr>
+            <w:r>
+              <w:t xml:space="preserve">Historia de usuario N° </w:t>
+            </w:r>
+          </w:p>
+        </w:tc>
+        <w:tc>
+          <w:tcPr>
+            <w:tcW w:w="1717" w:type="dxa"/>
+          </w:tcPr>
+          <w:p>
+            <w:pPr>
+              <w:pStyle w:val="Prrafodelista"/>
+              <w:ind w:left="0"/>
+            </w:pPr>
+          </w:p>
+        </w:tc>
+        <w:tc>
+          <w:tcPr>
+            <w:tcW w:w="1717" w:type="dxa"/>
+          </w:tcPr>
+          <w:p>
+            <w:pPr>
+              <w:pStyle w:val="Prrafodelista"/>
+              <w:ind w:left="0"/>
+            </w:pPr>
+            <w:r>
+              <w:t>Titulo:</w:t>
+            </w:r>
+          </w:p>
+        </w:tc>
+        <w:tc>
+          <w:tcPr>
+            <w:tcW w:w="5154" w:type="dxa"/>
+            <w:gridSpan w:val="3"/>
+          </w:tcPr>
+          <w:p>
+            <w:pPr>
+              <w:pStyle w:val="Prrafodelista"/>
+              <w:ind w:left="0"/>
+            </w:pPr>
+            <w:r>
+              <w:t>Mantenimiento de usuarios</w:t>
+            </w:r>
+          </w:p>
+        </w:tc>
+      </w:tr>
+      <w:tr>
+        <w:trPr>
+          <w:trHeight w:val="446"/>
+        </w:trPr>
+        <w:tc>
+          <w:tcPr>
+            <w:tcW w:w="1717" w:type="dxa"/>
+          </w:tcPr>
+          <w:p>
+            <w:pPr>
+              <w:pStyle w:val="Prrafodelista"/>
+              <w:ind w:left="0"/>
+            </w:pPr>
+            <w:r>
+              <w:t>Programador:</w:t>
+            </w:r>
+          </w:p>
+        </w:tc>
+        <w:tc>
+          <w:tcPr>
+            <w:tcW w:w="3434" w:type="dxa"/>
+            <w:gridSpan w:val="2"/>
+          </w:tcPr>
+          <w:p>
+            <w:pPr>
+              <w:pStyle w:val="Prrafodelista"/>
+              <w:ind w:left="0"/>
+            </w:pPr>
+          </w:p>
+        </w:tc>
+        <w:tc>
+          <w:tcPr>
+            <w:tcW w:w="1717" w:type="dxa"/>
+          </w:tcPr>
+          <w:p>
+            <w:pPr>
+              <w:pStyle w:val="Prrafodelista"/>
+              <w:ind w:left="0"/>
+            </w:pPr>
+            <w:r>
+              <w:t>Usuario:</w:t>
+            </w:r>
+          </w:p>
+        </w:tc>
+        <w:tc>
+          <w:tcPr>
+            <w:tcW w:w="1718" w:type="dxa"/>
+          </w:tcPr>
+          <w:p>
+            <w:pPr>
+              <w:pStyle w:val="Prrafodelista"/>
+              <w:ind w:left="0"/>
+            </w:pPr>
+          </w:p>
+        </w:tc>
+        <w:tc>
+          <w:tcPr>
+            <w:tcW w:w="1718" w:type="dxa"/>
+          </w:tcPr>
+          <w:p>
+            <w:pPr>
+              <w:pStyle w:val="Prrafodelista"/>
+              <w:ind w:left="0"/>
+            </w:pPr>
+            <w:r>
+              <w:t>Sprint:</w:t>
+            </w:r>
+          </w:p>
+        </w:tc>
+        <w:tc>
+          <w:tcPr>
+            <w:tcW w:w="1718" w:type="dxa"/>
+          </w:tcPr>
+          <w:p>
+            <w:pPr>
+              <w:pStyle w:val="Prrafodelista"/>
+              <w:ind w:left="0"/>
+            </w:pPr>
+          </w:p>
+        </w:tc>
+      </w:tr>
+      <w:tr>
+        <w:trPr>
+          <w:trHeight w:val="470"/>
+        </w:trPr>
+        <w:tc>
+          <w:tcPr>
+            <w:tcW w:w="1717" w:type="dxa"/>
+            <w:vMerge w:val="restart"/>
+          </w:tcPr>
+          <w:p>
+            <w:pPr>
+              <w:pStyle w:val="Prrafodelista"/>
+              <w:ind w:left="0"/>
+              <w:jc w:val="center"/>
+            </w:pPr>
+            <w:r>
+              <w:t>Descripción</w:t>
+            </w:r>
+          </w:p>
+        </w:tc>
+        <w:tc>
+          <w:tcPr>
+            <w:tcW w:w="1717" w:type="dxa"/>
+          </w:tcPr>
+          <w:p>
+            <w:pPr>
+              <w:pStyle w:val="Prrafodelista"/>
+              <w:ind w:left="0"/>
+            </w:pPr>
+            <w:r>
+              <w:t>Como</w:t>
+            </w:r>
+          </w:p>
+        </w:tc>
+        <w:tc>
+          <w:tcPr>
+            <w:tcW w:w="8588" w:type="dxa"/>
+            <w:gridSpan w:val="5"/>
+          </w:tcPr>
+          <w:p>
+            <w:pPr>
+              <w:pStyle w:val="Prrafodelista"/>
+              <w:ind w:left="0"/>
+            </w:pPr>
+            <w:r>
+              <w:t>It</w:t>
+            </w:r>
+          </w:p>
+        </w:tc>
+      </w:tr>
+      <w:tr>
+        <w:trPr>
+          <w:trHeight w:val="446"/>
+        </w:trPr>
+        <w:tc>
+          <w:tcPr>
+            <w:tcW w:w="1717" w:type="dxa"/>
+            <w:vMerge/>
+          </w:tcPr>
+          <w:p>
+            <w:pPr>
+              <w:pStyle w:val="Prrafodelista"/>
+              <w:ind w:left="0"/>
+            </w:pPr>
+          </w:p>
+        </w:tc>
+        <w:tc>
+          <w:tcPr>
+            <w:tcW w:w="1717" w:type="dxa"/>
+          </w:tcPr>
+          <w:p>
+            <w:pPr>
+              <w:pStyle w:val="Prrafodelista"/>
+              <w:ind w:left="0"/>
+            </w:pPr>
+            <w:r>
+              <w:t>Quiero</w:t>
+            </w:r>
+          </w:p>
+        </w:tc>
+        <w:tc>
+          <w:tcPr>
+            <w:tcW w:w="8588" w:type="dxa"/>
+            <w:gridSpan w:val="5"/>
+          </w:tcPr>
+          <w:p>
+            <w:pPr>
+              <w:pStyle w:val="Prrafodelista"/>
+              <w:ind w:left="0"/>
+            </w:pPr>
+            <w:r>
+              <w:t>Poder dar mantenimiento a los usuarios</w:t>
+            </w:r>
+          </w:p>
+        </w:tc>
+      </w:tr>
+      <w:tr>
+        <w:trPr>
+          <w:trHeight w:val="470"/>
+        </w:trPr>
+        <w:tc>
+          <w:tcPr>
+            <w:tcW w:w="1717" w:type="dxa"/>
+            <w:vMerge/>
+          </w:tcPr>
+          <w:p>
+            <w:pPr>
+              <w:pStyle w:val="Prrafodelista"/>
+              <w:ind w:left="0"/>
+            </w:pPr>
+          </w:p>
+        </w:tc>
+        <w:tc>
+          <w:tcPr>
+            <w:tcW w:w="1717" w:type="dxa"/>
+          </w:tcPr>
+          <w:p>
+            <w:pPr>
+              <w:pStyle w:val="Prrafodelista"/>
+              <w:ind w:left="0"/>
+            </w:pPr>
+            <w:r>
+              <w:t>Para</w:t>
+            </w:r>
+          </w:p>
+        </w:tc>
+        <w:tc>
+          <w:tcPr>
+            <w:tcW w:w="8588" w:type="dxa"/>
+            <w:gridSpan w:val="5"/>
+          </w:tcPr>
+          <w:p>
+            <w:pPr>
+              <w:pStyle w:val="Prrafodelista"/>
+              <w:ind w:left="0"/>
+            </w:pPr>
+            <w:r>
+              <w:t>Realizar todas las acciones necesarias en el registro de usuarios.</w:t>
+            </w:r>
             <w:bookmarkStart w:id="0" w:name="_GoBack"/>
             <w:bookmarkEnd w:id="0"/>
           </w:p>
-          <w:p>
-            <w:pPr>
-              <w:pStyle w:val="Prrafodelista"/>
+        </w:tc>
+      </w:tr>
+      <w:tr>
+        <w:trPr>
+          <w:trHeight w:val="446"/>
+        </w:trPr>
+        <w:tc>
+          <w:tcPr>
+            <w:tcW w:w="3434" w:type="dxa"/>
+            <w:gridSpan w:val="2"/>
+          </w:tcPr>
+          <w:p>
+            <w:pPr>
+              <w:pStyle w:val="Prrafodelista"/>
+              <w:ind w:left="0"/>
+            </w:pPr>
+            <w:r>
+              <w:t>Criterios de validación</w:t>
+            </w:r>
+          </w:p>
+        </w:tc>
+        <w:tc>
+          <w:tcPr>
+            <w:tcW w:w="8588" w:type="dxa"/>
+            <w:gridSpan w:val="5"/>
+          </w:tcPr>
+          <w:p>
+            <w:pPr>
+              <w:pStyle w:val="Prrafodelista"/>
+            </w:pPr>
+          </w:p>
+          <w:p>
+            <w:pPr>
+              <w:pStyle w:val="Prrafodelista"/>
+              <w:numPr>
+                <w:ilvl w:val="0"/>
+                <w:numId w:val="10"/>
+              </w:numPr>
+            </w:pPr>
+            <w:r>
+              <w:t xml:space="preserve">Creación de usuarios </w:t>
+            </w:r>
+            <w:r>
+              <w:t>de cualquier rol</w:t>
+            </w:r>
+          </w:p>
+          <w:p>
+            <w:pPr>
+              <w:pStyle w:val="Prrafodelista"/>
+              <w:numPr>
+                <w:ilvl w:val="0"/>
+                <w:numId w:val="10"/>
+              </w:numPr>
+            </w:pPr>
+            <w:r>
+              <w:t>Se puede poner en estado inactivo a un usuario existente.</w:t>
+            </w:r>
+          </w:p>
+          <w:p>
+            <w:pPr>
+              <w:pStyle w:val="Prrafodelista"/>
+              <w:numPr>
+                <w:ilvl w:val="0"/>
+                <w:numId w:val="10"/>
+              </w:numPr>
+            </w:pPr>
+            <w:r>
+              <w:t>Se puede eliminar usuarios.</w:t>
+            </w:r>
+          </w:p>
+          <w:p>
+            <w:pPr>
+              <w:pStyle w:val="Prrafodelista"/>
+              <w:numPr>
+                <w:ilvl w:val="0"/>
+                <w:numId w:val="10"/>
+              </w:numPr>
+            </w:pPr>
+            <w:r>
+              <w:t>Poder cambiar campos de credenciales (usuario y contraseña)</w:t>
+            </w:r>
+          </w:p>
+          <w:p>
+            <w:pPr>
+              <w:pStyle w:val="Prrafodelista"/>
+              <w:ind w:left="1440"/>
             </w:pPr>
           </w:p>
           <w:p>
@@ -4125,6 +5348,119 @@
     </w:lvl>
   </w:abstractNum>
   <w:abstractNum w:abstractNumId="1" w15:restartNumberingAfterBreak="0">
+    <w:nsid w:val="101224BF"/>
+    <w:multiLevelType w:val="hybridMultilevel"/>
+    <w:tmpl w:val="BDC26C4C"/>
+    <w:lvl w:ilvl="0" w:tplc="440A0001">
+      <w:start w:val="1"/>
+      <w:numFmt w:val="bullet"/>
+      <w:lvlText w:val=""/>
+      <w:lvlJc w:val="left"/>
+      <w:pPr>
+        <w:ind w:left="1440" w:hanging="360"/>
+      </w:pPr>
+      <w:rPr>
+        <w:rFonts w:ascii="Symbol" w:hAnsi="Symbol" w:hint="default"/>
+      </w:rPr>
+    </w:lvl>
+    <w:lvl w:ilvl="1" w:tplc="440A0003" w:tentative="1">
+      <w:start w:val="1"/>
+      <w:numFmt w:val="bullet"/>
+      <w:lvlText w:val="o"/>
+      <w:lvlJc w:val="left"/>
+      <w:pPr>
+        <w:ind w:left="2160" w:hanging="360"/>
+      </w:pPr>
+      <w:rPr>
+        <w:rFonts w:ascii="Courier New" w:hAnsi="Courier New" w:cs="Courier New" w:hint="default"/>
+      </w:rPr>
+    </w:lvl>
+    <w:lvl w:ilvl="2" w:tplc="440A0005" w:tentative="1">
+      <w:start w:val="1"/>
+      <w:numFmt w:val="bullet"/>
+      <w:lvlText w:val=""/>
+      <w:lvlJc w:val="left"/>
+      <w:pPr>
+        <w:ind w:left="2880" w:hanging="360"/>
+      </w:pPr>
+      <w:rPr>
+        <w:rFonts w:ascii="Wingdings" w:hAnsi="Wingdings" w:hint="default"/>
+      </w:rPr>
+    </w:lvl>
+    <w:lvl w:ilvl="3" w:tplc="440A0001" w:tentative="1">
+      <w:start w:val="1"/>
+      <w:numFmt w:val="bullet"/>
+      <w:lvlText w:val=""/>
+      <w:lvlJc w:val="left"/>
+      <w:pPr>
+        <w:ind w:left="3600" w:hanging="360"/>
+      </w:pPr>
+      <w:rPr>
+        <w:rFonts w:ascii="Symbol" w:hAnsi="Symbol" w:hint="default"/>
+      </w:rPr>
+    </w:lvl>
+    <w:lvl w:ilvl="4" w:tplc="440A0003" w:tentative="1">
+      <w:start w:val="1"/>
+      <w:numFmt w:val="bullet"/>
+      <w:lvlText w:val="o"/>
+      <w:lvlJc w:val="left"/>
+      <w:pPr>
+        <w:ind w:left="4320" w:hanging="360"/>
+      </w:pPr>
+      <w:rPr>
+        <w:rFonts w:ascii="Courier New" w:hAnsi="Courier New" w:cs="Courier New" w:hint="default"/>
+      </w:rPr>
+    </w:lvl>
+    <w:lvl w:ilvl="5" w:tplc="440A0005" w:tentative="1">
+      <w:start w:val="1"/>
+      <w:numFmt w:val="bullet"/>
+      <w:lvlText w:val=""/>
+      <w:lvlJc w:val="left"/>
+      <w:pPr>
+        <w:ind w:left="5040" w:hanging="360"/>
+      </w:pPr>
+      <w:rPr>
+        <w:rFonts w:ascii="Wingdings" w:hAnsi="Wingdings" w:hint="default"/>
+      </w:rPr>
+    </w:lvl>
+    <w:lvl w:ilvl="6" w:tplc="440A0001" w:tentative="1">
+      <w:start w:val="1"/>
+      <w:numFmt w:val="bullet"/>
+      <w:lvlText w:val=""/>
+      <w:lvlJc w:val="left"/>
+      <w:pPr>
+        <w:ind w:left="5760" w:hanging="360"/>
+      </w:pPr>
+      <w:rPr>
+        <w:rFonts w:ascii="Symbol" w:hAnsi="Symbol" w:hint="default"/>
+      </w:rPr>
+    </w:lvl>
+    <w:lvl w:ilvl="7" w:tplc="440A0003" w:tentative="1">
+      <w:start w:val="1"/>
+      <w:numFmt w:val="bullet"/>
+      <w:lvlText w:val="o"/>
+      <w:lvlJc w:val="left"/>
+      <w:pPr>
+        <w:ind w:left="6480" w:hanging="360"/>
+      </w:pPr>
+      <w:rPr>
+        <w:rFonts w:ascii="Courier New" w:hAnsi="Courier New" w:cs="Courier New" w:hint="default"/>
+      </w:rPr>
+    </w:lvl>
+    <w:lvl w:ilvl="8" w:tplc="440A0005" w:tentative="1">
+      <w:start w:val="1"/>
+      <w:numFmt w:val="bullet"/>
+      <w:lvlText w:val=""/>
+      <w:lvlJc w:val="left"/>
+      <w:pPr>
+        <w:ind w:left="7200" w:hanging="360"/>
+      </w:pPr>
+      <w:rPr>
+        <w:rFonts w:ascii="Wingdings" w:hAnsi="Wingdings" w:hint="default"/>
+      </w:rPr>
+    </w:lvl>
+  </w:abstractNum>
+  <w:abstractNum w:abstractNumId="2" w15:restartNumberingAfterBreak="0">
     <w:nsid w:val="22205640"/>
     <w:multiLevelType w:val="hybridMultilevel"/>
     <w:tmpl w:val="1E82D48C"/>
@@ -4237,7 +5573,7 @@
       </w:rPr>
     </w:lvl>
   </w:abstractNum>
-  <w:abstractNum w:abstractNumId="2" w15:restartNumberingAfterBreak="0">
+  <w:abstractNum w:abstractNumId="3" w15:restartNumberingAfterBreak="0">
     <w:nsid w:val="250436A7"/>
     <w:multiLevelType w:val="hybridMultilevel"/>
     <w:tmpl w:val="B776BE90"/>
@@ -4350,7 +5686,7 @@
       </w:rPr>
     </w:lvl>
   </w:abstractNum>
-  <w:abstractNum w:abstractNumId="3" w15:restartNumberingAfterBreak="0">
+  <w:abstractNum w:abstractNumId="4" w15:restartNumberingAfterBreak="0">
     <w:nsid w:val="2AB64339"/>
     <w:multiLevelType w:val="hybridMultilevel"/>
     <w:tmpl w:val="65387F08"/>
@@ -4463,7 +5799,7 @@
       </w:rPr>
     </w:lvl>
   </w:abstractNum>
-  <w:abstractNum w:abstractNumId="4" w15:restartNumberingAfterBreak="0">
+  <w:abstractNum w:abstractNumId="5" w15:restartNumberingAfterBreak="0">
     <w:nsid w:val="3808596B"/>
     <w:multiLevelType w:val="hybridMultilevel"/>
     <w:tmpl w:val="03ECB8BA"/>
@@ -4552,7 +5888,7 @@
       </w:pPr>
     </w:lvl>
   </w:abstractNum>
-  <w:abstractNum w:abstractNumId="5" w15:restartNumberingAfterBreak="0">
+  <w:abstractNum w:abstractNumId="6" w15:restartNumberingAfterBreak="0">
     <w:nsid w:val="5F0C0A65"/>
     <w:multiLevelType w:val="hybridMultilevel"/>
     <w:tmpl w:val="DF1E142E"/>
@@ -4665,7 +6001,120 @@
       </w:rPr>
     </w:lvl>
   </w:abstractNum>
-  <w:abstractNum w:abstractNumId="6" w15:restartNumberingAfterBreak="0">
+  <w:abstractNum w:abstractNumId="7" w15:restartNumberingAfterBreak="0">
+    <w:nsid w:val="5F2277E8"/>
+    <w:multiLevelType w:val="hybridMultilevel"/>
+    <w:tmpl w:val="B61CC846"/>
+    <w:lvl w:ilvl="0" w:tplc="440A0001">
+      <w:start w:val="1"/>
+      <w:numFmt w:val="bullet"/>
+      <w:lvlText w:val=""/>
+      <w:lvlJc w:val="left"/>
+      <w:pPr>
+        <w:ind w:left="1440" w:hanging="360"/>
+      </w:pPr>
+      <w:rPr>
+        <w:rFonts w:ascii="Symbol" w:hAnsi="Symbol" w:hint="default"/>
+      </w:rPr>
+    </w:lvl>
+    <w:lvl w:ilvl="1" w:tplc="440A0003" w:tentative="1">
+      <w:start w:val="1"/>
+      <w:numFmt w:val="bullet"/>
+      <w:lvlText w:val="o"/>
+      <w:lvlJc w:val="left"/>
+      <w:pPr>
+        <w:ind w:left="2160" w:hanging="360"/>
+      </w:pPr>
+      <w:rPr>
+        <w:rFonts w:ascii="Courier New" w:hAnsi="Courier New" w:cs="Courier New" w:hint="default"/>
+      </w:rPr>
+    </w:lvl>
+    <w:lvl w:ilvl="2" w:tplc="440A0005" w:tentative="1">
+      <w:start w:val="1"/>
+      <w:numFmt w:val="bullet"/>
+      <w:lvlText w:val=""/>
+      <w:lvlJc w:val="left"/>
+      <w:pPr>
+        <w:ind w:left="2880" w:hanging="360"/>
+      </w:pPr>
+      <w:rPr>
+        <w:rFonts w:ascii="Wingdings" w:hAnsi="Wingdings" w:hint="default"/>
+      </w:rPr>
+    </w:lvl>
+    <w:lvl w:ilvl="3" w:tplc="440A0001" w:tentative="1">
+      <w:start w:val="1"/>
+      <w:numFmt w:val="bullet"/>
+      <w:lvlText w:val=""/>
+      <w:lvlJc w:val="left"/>
+      <w:pPr>
+        <w:ind w:left="3600" w:hanging="360"/>
+      </w:pPr>
+      <w:rPr>
+        <w:rFonts w:ascii="Symbol" w:hAnsi="Symbol" w:hint="default"/>
+      </w:rPr>
+    </w:lvl>
+    <w:lvl w:ilvl="4" w:tplc="440A0003" w:tentative="1">
+      <w:start w:val="1"/>
+      <w:numFmt w:val="bullet"/>
+      <w:lvlText w:val="o"/>
+      <w:lvlJc w:val="left"/>
+      <w:pPr>
+        <w:ind w:left="4320" w:hanging="360"/>
+      </w:pPr>
+      <w:rPr>
+        <w:rFonts w:ascii="Courier New" w:hAnsi="Courier New" w:cs="Courier New" w:hint="default"/>
+      </w:rPr>
+    </w:lvl>
+    <w:lvl w:ilvl="5" w:tplc="440A0005" w:tentative="1">
+      <w:start w:val="1"/>
+      <w:numFmt w:val="bullet"/>
+      <w:lvlText w:val=""/>
+      <w:lvlJc w:val="left"/>
+      <w:pPr>
+        <w:ind w:left="5040" w:hanging="360"/>
+      </w:pPr>
+      <w:rPr>
+        <w:rFonts w:ascii="Wingdings" w:hAnsi="Wingdings" w:hint="default"/>
+      </w:rPr>
+    </w:lvl>
+    <w:lvl w:ilvl="6" w:tplc="440A0001" w:tentative="1">
+      <w:start w:val="1"/>
+      <w:numFmt w:val="bullet"/>
+      <w:lvlText w:val=""/>
+      <w:lvlJc w:val="left"/>
+      <w:pPr>
+        <w:ind w:left="5760" w:hanging="360"/>
+      </w:pPr>
+      <w:rPr>
+        <w:rFonts w:ascii="Symbol" w:hAnsi="Symbol" w:hint="default"/>
+      </w:rPr>
+    </w:lvl>
+    <w:lvl w:ilvl="7" w:tplc="440A0003" w:tentative="1">
+      <w:start w:val="1"/>
+      <w:numFmt w:val="bullet"/>
+      <w:lvlText w:val="o"/>
+      <w:lvlJc w:val="left"/>
+      <w:pPr>
+        <w:ind w:left="6480" w:hanging="360"/>
+      </w:pPr>
+      <w:rPr>
+        <w:rFonts w:ascii="Courier New" w:hAnsi="Courier New" w:cs="Courier New" w:hint="default"/>
+      </w:rPr>
+    </w:lvl>
+    <w:lvl w:ilvl="8" w:tplc="440A0005" w:tentative="1">
+      <w:start w:val="1"/>
+      <w:numFmt w:val="bullet"/>
+      <w:lvlText w:val=""/>
+      <w:lvlJc w:val="left"/>
+      <w:pPr>
+        <w:ind w:left="7200" w:hanging="360"/>
+      </w:pPr>
+      <w:rPr>
+        <w:rFonts w:ascii="Wingdings" w:hAnsi="Wingdings" w:hint="default"/>
+      </w:rPr>
+    </w:lvl>
+  </w:abstractNum>
+  <w:abstractNum w:abstractNumId="8" w15:restartNumberingAfterBreak="0">
     <w:nsid w:val="5F806FF9"/>
     <w:multiLevelType w:val="hybridMultilevel"/>
     <w:tmpl w:val="D89A239C"/>
@@ -4778,7 +6227,7 @@
       </w:rPr>
     </w:lvl>
   </w:abstractNum>
-  <w:abstractNum w:abstractNumId="7" w15:restartNumberingAfterBreak="0">
+  <w:abstractNum w:abstractNumId="9" w15:restartNumberingAfterBreak="0">
     <w:nsid w:val="6C414734"/>
     <w:multiLevelType w:val="hybridMultilevel"/>
     <w:tmpl w:val="B99E9BD6"/>
@@ -4892,27 +6341,33 @@
     </w:lvl>
   </w:abstractNum>
   <w:num w:numId="1">
-    <w:abstractNumId w:val="4"/>
+    <w:abstractNumId w:val="5"/>
   </w:num>
   <w:num w:numId="2">
-    <w:abstractNumId w:val="2"/>
+    <w:abstractNumId w:val="3"/>
   </w:num>
   <w:num w:numId="3">
-    <w:abstractNumId w:val="6"/>
+    <w:abstractNumId w:val="8"/>
   </w:num>
   <w:num w:numId="4">
     <w:abstractNumId w:val="0"/>
   </w:num>
   <w:num w:numId="5">
-    <w:abstractNumId w:val="5"/>
+    <w:abstractNumId w:val="6"/>
   </w:num>
   <w:num w:numId="6">
-    <w:abstractNumId w:val="3"/>
+    <w:abstractNumId w:val="4"/>
   </w:num>
   <w:num w:numId="7">
+    <w:abstractNumId w:val="9"/>
+  </w:num>
+  <w:num w:numId="8">
+    <w:abstractNumId w:val="2"/>
+  </w:num>
+  <w:num w:numId="9">
     <w:abstractNumId w:val="7"/>
   </w:num>
-  <w:num w:numId="8">
+  <w:num w:numId="10">
     <w:abstractNumId w:val="1"/>
   </w:num>
 </w:numbering>

</xml_diff>

<commit_message>
validacion al iniciar sesion2
</commit_message>
<xml_diff>
--- a/02 - Punto de venta Bongustaio.docx
+++ b/02 - Punto de venta Bongustaio.docx
@@ -4038,7 +4038,10 @@
               <w:t>Como</w:t>
             </w:r>
             <w:r>
-              <w:t xml:space="preserve"> los Usuarios: Empleado y Gerente</w:t>
+              <w:t xml:space="preserve"> </w:t>
+            </w:r>
+            <w:r>
+              <w:t>todos los usuarios.</w:t>
             </w:r>
           </w:p>
         </w:tc>
@@ -4087,16 +4090,28 @@
               <w:t>Quiero qu</w:t>
             </w:r>
             <w:r>
-              <w:t>e los usuarios se registren y así poder utilizar el sistema hasta que su estado pase a habilitado.</w:t>
-            </w:r>
-          </w:p>
-          <w:p>
-            <w:pPr>
-              <w:pStyle w:val="Prrafodelista"/>
-              <w:ind w:left="0"/>
-            </w:pPr>
-            <w:r>
-              <w:t>También que no pueda ver registros de otros usuarios.</w:t>
+              <w:t>e los usuarios se registren y así poder utilizar el sistema</w:t>
+            </w:r>
+            <w:r>
+              <w:t>, pero solo</w:t>
+            </w:r>
+            <w:r>
+              <w:t xml:space="preserve"> hasta que su estado pase a habilitado.</w:t>
+            </w:r>
+          </w:p>
+          <w:p>
+            <w:pPr>
+              <w:pStyle w:val="Prrafodelista"/>
+              <w:ind w:left="0"/>
+            </w:pPr>
+            <w:r>
+              <w:t xml:space="preserve">También que no </w:t>
+            </w:r>
+            <w:r>
+              <w:t>puedan ver</w:t>
+            </w:r>
+            <w:r>
+              <w:t xml:space="preserve"> registros de otros usuarios.</w:t>
             </w:r>
           </w:p>
         </w:tc>
@@ -4189,7 +4204,7 @@
               </w:numPr>
             </w:pPr>
             <w:r>
-              <w:t>Que ningún empleado pueda  ver los registros de otro empleado.</w:t>
+              <w:t>Que no este habilitado en modo vista al inspeccionar los datos de password.</w:t>
             </w:r>
           </w:p>
           <w:p>
@@ -4203,13 +4218,467 @@
             <w:r>
               <w:t>Tenga un limite de caracteres en username y password.</w:t>
             </w:r>
+          </w:p>
+          <w:p>
+            <w:pPr>
+              <w:pStyle w:val="Prrafodelista"/>
+              <w:ind w:left="0"/>
+            </w:pPr>
+          </w:p>
+        </w:tc>
+      </w:tr>
+    </w:tbl>
+    <w:p>
+      <w:pPr>
+        <w:spacing w:line="360" w:lineRule="auto"/>
+        <w:rPr>
+          <w:rFonts w:ascii="Arial" w:hAnsi="Arial" w:cs="Arial"/>
+          <w:sz w:val="24"/>
+          <w:szCs w:val="24"/>
+        </w:rPr>
+      </w:pPr>
+    </w:p>
+    <w:p>
+      <w:pPr>
+        <w:spacing w:line="360" w:lineRule="auto"/>
+        <w:rPr>
+          <w:rFonts w:ascii="Arial" w:hAnsi="Arial" w:cs="Arial"/>
+          <w:sz w:val="24"/>
+          <w:szCs w:val="24"/>
+        </w:rPr>
+      </w:pPr>
+    </w:p>
+    <w:p>
+      <w:pPr>
+        <w:spacing w:line="360" w:lineRule="auto"/>
+        <w:rPr>
+          <w:rFonts w:ascii="Arial" w:hAnsi="Arial" w:cs="Arial"/>
+          <w:sz w:val="24"/>
+          <w:szCs w:val="24"/>
+        </w:rPr>
+      </w:pPr>
+    </w:p>
+    <w:p>
+      <w:pPr>
+        <w:spacing w:line="360" w:lineRule="auto"/>
+        <w:rPr>
+          <w:rFonts w:ascii="Arial" w:hAnsi="Arial" w:cs="Arial"/>
+          <w:sz w:val="24"/>
+          <w:szCs w:val="24"/>
+        </w:rPr>
+      </w:pPr>
+    </w:p>
+    <w:p>
+      <w:pPr>
+        <w:spacing w:line="360" w:lineRule="auto"/>
+        <w:rPr>
+          <w:rFonts w:ascii="Arial" w:hAnsi="Arial" w:cs="Arial"/>
+          <w:sz w:val="24"/>
+          <w:szCs w:val="24"/>
+        </w:rPr>
+      </w:pPr>
+    </w:p>
+    <w:p>
+      <w:pPr>
+        <w:spacing w:line="360" w:lineRule="auto"/>
+        <w:rPr>
+          <w:rFonts w:ascii="Arial" w:hAnsi="Arial" w:cs="Arial"/>
+          <w:sz w:val="24"/>
+          <w:szCs w:val="24"/>
+        </w:rPr>
+      </w:pPr>
+    </w:p>
+    <w:p>
+      <w:pPr>
+        <w:spacing w:line="360" w:lineRule="auto"/>
+        <w:rPr>
+          <w:rFonts w:ascii="Arial" w:hAnsi="Arial" w:cs="Arial"/>
+          <w:sz w:val="24"/>
+          <w:szCs w:val="24"/>
+        </w:rPr>
+      </w:pPr>
+    </w:p>
+    <w:tbl>
+      <w:tblPr>
+        <w:tblStyle w:val="Tablaconcuadrcula"/>
+        <w:tblW w:w="12022" w:type="dxa"/>
+        <w:tblInd w:w="-1597" w:type="dxa"/>
+        <w:tblLook w:val="04A0" w:firstRow="1" w:lastRow="0" w:firstColumn="1" w:lastColumn="0" w:noHBand="0" w:noVBand="1"/>
+      </w:tblPr>
+      <w:tblGrid>
+        <w:gridCol w:w="1717"/>
+        <w:gridCol w:w="1717"/>
+        <w:gridCol w:w="1717"/>
+        <w:gridCol w:w="1717"/>
+        <w:gridCol w:w="1718"/>
+        <w:gridCol w:w="1718"/>
+        <w:gridCol w:w="1718"/>
+      </w:tblGrid>
+      <w:tr>
+        <w:trPr>
+          <w:trHeight w:val="470"/>
+        </w:trPr>
+        <w:tc>
+          <w:tcPr>
+            <w:tcW w:w="3434" w:type="dxa"/>
+            <w:gridSpan w:val="2"/>
+          </w:tcPr>
+          <w:p>
+            <w:pPr>
+              <w:pStyle w:val="Prrafodelista"/>
+              <w:ind w:left="0"/>
+            </w:pPr>
+            <w:r>
+              <w:t xml:space="preserve">Historia de usuario N° </w:t>
+            </w:r>
+          </w:p>
+        </w:tc>
+        <w:tc>
+          <w:tcPr>
+            <w:tcW w:w="1717" w:type="dxa"/>
+          </w:tcPr>
+          <w:p>
+            <w:pPr>
+              <w:pStyle w:val="Prrafodelista"/>
+              <w:ind w:left="0"/>
+            </w:pPr>
+          </w:p>
+        </w:tc>
+        <w:tc>
+          <w:tcPr>
+            <w:tcW w:w="1717" w:type="dxa"/>
+          </w:tcPr>
+          <w:p>
+            <w:pPr>
+              <w:pStyle w:val="Prrafodelista"/>
+              <w:ind w:left="0"/>
+            </w:pPr>
+            <w:r>
+              <w:t>Titulo:</w:t>
+            </w:r>
+          </w:p>
+        </w:tc>
+        <w:tc>
+          <w:tcPr>
+            <w:tcW w:w="5154" w:type="dxa"/>
+            <w:gridSpan w:val="3"/>
+          </w:tcPr>
+          <w:p>
+            <w:pPr>
+              <w:pStyle w:val="Prrafodelista"/>
+              <w:ind w:left="0"/>
+            </w:pPr>
+            <w:r>
+              <w:t>Página principal y estilos</w:t>
+            </w:r>
+          </w:p>
+        </w:tc>
+      </w:tr>
+      <w:tr>
+        <w:trPr>
+          <w:trHeight w:val="446"/>
+        </w:trPr>
+        <w:tc>
+          <w:tcPr>
+            <w:tcW w:w="1717" w:type="dxa"/>
+          </w:tcPr>
+          <w:p>
+            <w:pPr>
+              <w:pStyle w:val="Prrafodelista"/>
+              <w:ind w:left="0"/>
+            </w:pPr>
+            <w:r>
+              <w:t>Programador:</w:t>
+            </w:r>
+          </w:p>
+        </w:tc>
+        <w:tc>
+          <w:tcPr>
+            <w:tcW w:w="3434" w:type="dxa"/>
+            <w:gridSpan w:val="2"/>
+          </w:tcPr>
+          <w:p>
+            <w:pPr>
+              <w:pStyle w:val="Prrafodelista"/>
+              <w:ind w:left="0"/>
+            </w:pPr>
+          </w:p>
+        </w:tc>
+        <w:tc>
+          <w:tcPr>
+            <w:tcW w:w="1717" w:type="dxa"/>
+          </w:tcPr>
+          <w:p>
+            <w:pPr>
+              <w:pStyle w:val="Prrafodelista"/>
+              <w:ind w:left="0"/>
+            </w:pPr>
+            <w:r>
+              <w:t>Usuario:</w:t>
+            </w:r>
+          </w:p>
+        </w:tc>
+        <w:tc>
+          <w:tcPr>
+            <w:tcW w:w="1718" w:type="dxa"/>
+          </w:tcPr>
+          <w:p>
+            <w:pPr>
+              <w:pStyle w:val="Prrafodelista"/>
+              <w:ind w:left="0"/>
+            </w:pPr>
+          </w:p>
+        </w:tc>
+        <w:tc>
+          <w:tcPr>
+            <w:tcW w:w="1718" w:type="dxa"/>
+          </w:tcPr>
+          <w:p>
+            <w:pPr>
+              <w:pStyle w:val="Prrafodelista"/>
+              <w:ind w:left="0"/>
+            </w:pPr>
+            <w:r>
+              <w:t>Sprint:</w:t>
+            </w:r>
+          </w:p>
+        </w:tc>
+        <w:tc>
+          <w:tcPr>
+            <w:tcW w:w="1718" w:type="dxa"/>
+          </w:tcPr>
+          <w:p>
+            <w:pPr>
+              <w:pStyle w:val="Prrafodelista"/>
+              <w:ind w:left="0"/>
+            </w:pPr>
+          </w:p>
+        </w:tc>
+      </w:tr>
+      <w:tr>
+        <w:trPr>
+          <w:trHeight w:val="470"/>
+        </w:trPr>
+        <w:tc>
+          <w:tcPr>
+            <w:tcW w:w="1717" w:type="dxa"/>
+            <w:vMerge w:val="restart"/>
+          </w:tcPr>
+          <w:p>
+            <w:pPr>
+              <w:pStyle w:val="Prrafodelista"/>
+              <w:ind w:left="0"/>
+              <w:jc w:val="center"/>
+            </w:pPr>
+            <w:r>
+              <w:t>Descripción</w:t>
+            </w:r>
+          </w:p>
+        </w:tc>
+        <w:tc>
+          <w:tcPr>
+            <w:tcW w:w="1717" w:type="dxa"/>
+          </w:tcPr>
+          <w:p>
+            <w:pPr>
+              <w:pStyle w:val="Prrafodelista"/>
+              <w:ind w:left="0"/>
+            </w:pPr>
+            <w:r>
+              <w:t>Como</w:t>
+            </w:r>
+          </w:p>
+        </w:tc>
+        <w:tc>
+          <w:tcPr>
+            <w:tcW w:w="8588" w:type="dxa"/>
+            <w:gridSpan w:val="5"/>
+          </w:tcPr>
+          <w:p>
+            <w:pPr>
+              <w:pStyle w:val="Prrafodelista"/>
+              <w:ind w:left="0"/>
+            </w:pPr>
+            <w:r>
+              <w:t>Como todos los usuarios.</w:t>
+            </w:r>
+          </w:p>
+        </w:tc>
+      </w:tr>
+      <w:tr>
+        <w:trPr>
+          <w:trHeight w:val="446"/>
+        </w:trPr>
+        <w:tc>
+          <w:tcPr>
+            <w:tcW w:w="1717" w:type="dxa"/>
+            <w:vMerge/>
+          </w:tcPr>
+          <w:p>
+            <w:pPr>
+              <w:pStyle w:val="Prrafodelista"/>
+              <w:ind w:left="0"/>
+            </w:pPr>
+          </w:p>
+        </w:tc>
+        <w:tc>
+          <w:tcPr>
+            <w:tcW w:w="1717" w:type="dxa"/>
+          </w:tcPr>
+          <w:p>
+            <w:pPr>
+              <w:pStyle w:val="Prrafodelista"/>
+              <w:ind w:left="0"/>
+            </w:pPr>
+            <w:r>
+              <w:t>Quiero</w:t>
+            </w:r>
+          </w:p>
+        </w:tc>
+        <w:tc>
+          <w:tcPr>
+            <w:tcW w:w="8588" w:type="dxa"/>
+            <w:gridSpan w:val="5"/>
+          </w:tcPr>
+          <w:p>
+            <w:pPr>
+              <w:pStyle w:val="Prrafodelista"/>
+              <w:ind w:left="0"/>
+            </w:pPr>
+            <w:r>
+              <w:t>Que no haya datos repetidos de los usuarios</w:t>
+            </w:r>
+          </w:p>
+          <w:p>
+            <w:pPr>
+              <w:pStyle w:val="Prrafodelista"/>
+              <w:ind w:left="0"/>
+            </w:pPr>
+            <w:r>
+              <w:t>Que tengan su username y password, aparte de su rol y estado</w:t>
+            </w:r>
+            <w:r>
+              <w:t xml:space="preserve"> </w:t>
+            </w:r>
+          </w:p>
+        </w:tc>
+      </w:tr>
+      <w:tr>
+        <w:trPr>
+          <w:trHeight w:val="470"/>
+        </w:trPr>
+        <w:tc>
+          <w:tcPr>
+            <w:tcW w:w="1717" w:type="dxa"/>
+            <w:vMerge/>
+          </w:tcPr>
+          <w:p>
+            <w:pPr>
+              <w:pStyle w:val="Prrafodelista"/>
+              <w:ind w:left="0"/>
+            </w:pPr>
+          </w:p>
+        </w:tc>
+        <w:tc>
+          <w:tcPr>
+            <w:tcW w:w="1717" w:type="dxa"/>
+          </w:tcPr>
+          <w:p>
+            <w:pPr>
+              <w:pStyle w:val="Prrafodelista"/>
+              <w:ind w:left="0"/>
+            </w:pPr>
+            <w:r>
+              <w:t>Para</w:t>
+            </w:r>
+          </w:p>
+        </w:tc>
+        <w:tc>
+          <w:tcPr>
+            <w:tcW w:w="8588" w:type="dxa"/>
+            <w:gridSpan w:val="5"/>
+          </w:tcPr>
+          <w:p>
+            <w:pPr>
+              <w:pStyle w:val="Prrafodelista"/>
+              <w:ind w:left="0"/>
+            </w:pPr>
+          </w:p>
+        </w:tc>
+      </w:tr>
+      <w:tr>
+        <w:trPr>
+          <w:trHeight w:val="446"/>
+        </w:trPr>
+        <w:tc>
+          <w:tcPr>
+            <w:tcW w:w="3434" w:type="dxa"/>
+            <w:gridSpan w:val="2"/>
+          </w:tcPr>
+          <w:p>
+            <w:pPr>
+              <w:pStyle w:val="Prrafodelista"/>
+              <w:ind w:left="0"/>
+            </w:pPr>
+            <w:r>
+              <w:t>Criterios de validación</w:t>
+            </w:r>
+          </w:p>
+        </w:tc>
+        <w:tc>
+          <w:tcPr>
+            <w:tcW w:w="8588" w:type="dxa"/>
+            <w:gridSpan w:val="5"/>
+          </w:tcPr>
+          <w:p>
+            <w:pPr>
+              <w:pStyle w:val="Prrafodelista"/>
+              <w:numPr>
+                <w:ilvl w:val="0"/>
+                <w:numId w:val="3"/>
+              </w:numPr>
+            </w:pPr>
+            <w:r>
+              <w:t>Que por defecto al registrarse tome un estado de inactivo el usuario, hasta que el superusuario cambie su estado y así poder usar el sistema.</w:t>
+            </w:r>
+          </w:p>
+          <w:p>
+            <w:pPr>
+              <w:pStyle w:val="Prrafodelista"/>
+              <w:numPr>
+                <w:ilvl w:val="0"/>
+                <w:numId w:val="3"/>
+              </w:numPr>
+            </w:pPr>
+            <w:r>
+              <w:t>El estado debe estar habilitado para el uso del sistema.</w:t>
+            </w:r>
+          </w:p>
+          <w:p>
+            <w:pPr>
+              <w:pStyle w:val="Prrafodelista"/>
+              <w:numPr>
+                <w:ilvl w:val="0"/>
+                <w:numId w:val="3"/>
+              </w:numPr>
+            </w:pPr>
+            <w:r>
+              <w:t>Que las credenciales existan en la Base de Datos.</w:t>
+            </w:r>
+          </w:p>
+          <w:p>
+            <w:pPr>
+              <w:pStyle w:val="Prrafodelista"/>
+              <w:numPr>
+                <w:ilvl w:val="0"/>
+                <w:numId w:val="3"/>
+              </w:numPr>
+            </w:pPr>
+            <w:r>
+              <w:t>A partir del rol y estado poder ingresar al sistema y tener las diferentes vistas estipuladas por su rol.</w:t>
+            </w:r>
             <w:bookmarkStart w:id="0" w:name="_GoBack"/>
             <w:bookmarkEnd w:id="0"/>
-          </w:p>
-          <w:p>
-            <w:pPr>
-              <w:pStyle w:val="Prrafodelista"/>
-            </w:pPr>
           </w:p>
           <w:p>
             <w:pPr>

</xml_diff>